<commit_message>
D11 Gitlab runner docs
</commit_message>
<xml_diff>
--- a/D11/LM08-GitLab_Runner_Setup_Windows_Docker_Desktop.docx
+++ b/D11/LM08-GitLab_Runner_Setup_Windows_Docker_Desktop.docx
@@ -87,8 +87,18 @@
           <w:sz w:val="20"/>
         </w:rPr>
         <w:br/>
-        <w:t xml:space="preserve">   docker pull gitlab/gitlab-runner:latest</w:t>
+        <w:t xml:space="preserve">   docker pull gitlab/gitlab-</w:t>
       </w:r>
+      <w:proofErr w:type="gramStart"/>
+      <w:r>
+        <w:rPr>
+          <w:rFonts w:ascii="Consolas" w:hAnsi="Consolas"/>
+          <w:color w:val="003399"/>
+          <w:sz w:val="20"/>
+        </w:rPr>
+        <w:t>runner:latest</w:t>
+      </w:r>
+      <w:proofErr w:type="gramEnd"/>
     </w:p>
     <w:p>
       <w:r>
@@ -105,6 +115,13 @@
       </w:r>
     </w:p>
     <w:p>
+      <w:pPr>
+        <w:rPr>
+          <w:rFonts w:ascii="Consolas" w:hAnsi="Consolas"/>
+          <w:color w:val="003399"/>
+          <w:sz w:val="20"/>
+        </w:rPr>
+      </w:pPr>
       <w:r>
         <w:t>4. Run GitLab Runner container:</w:t>
       </w:r>
@@ -115,7 +132,25 @@
           <w:sz w:val="20"/>
         </w:rPr>
         <w:br/>
-        <w:t xml:space="preserve">   docker run -d --name gitlab-runner --restart always ^</w:t>
+        <w:t xml:space="preserve">   docker run -d --name </w:t>
+      </w:r>
+      <w:proofErr w:type="spellStart"/>
+      <w:r>
+        <w:rPr>
+          <w:rFonts w:ascii="Consolas" w:hAnsi="Consolas"/>
+          <w:color w:val="003399"/>
+          <w:sz w:val="20"/>
+        </w:rPr>
+        <w:t>gitlab</w:t>
+      </w:r>
+      <w:proofErr w:type="spellEnd"/>
+      <w:r>
+        <w:rPr>
+          <w:rFonts w:ascii="Consolas" w:hAnsi="Consolas"/>
+          <w:color w:val="003399"/>
+          <w:sz w:val="20"/>
+        </w:rPr>
+        <w:t>-runner --restart always ^</w:t>
       </w:r>
       <w:r>
         <w:rPr>
@@ -133,7 +168,43 @@
           <w:sz w:val="20"/>
         </w:rPr>
         <w:br/>
-        <w:t xml:space="preserve">     -v //var/run/docker.sock:/var/run/docker.sock ^</w:t>
+        <w:t xml:space="preserve">     -v //var/run/</w:t>
+      </w:r>
+      <w:proofErr w:type="spellStart"/>
+      <w:r>
+        <w:rPr>
+          <w:rFonts w:ascii="Consolas" w:hAnsi="Consolas"/>
+          <w:color w:val="003399"/>
+          <w:sz w:val="20"/>
+        </w:rPr>
+        <w:t>docker.sock</w:t>
+      </w:r>
+      <w:proofErr w:type="spellEnd"/>
+      <w:r>
+        <w:rPr>
+          <w:rFonts w:ascii="Consolas" w:hAnsi="Consolas"/>
+          <w:color w:val="003399"/>
+          <w:sz w:val="20"/>
+        </w:rPr>
+        <w:t>:/var/run/</w:t>
+      </w:r>
+      <w:proofErr w:type="spellStart"/>
+      <w:r>
+        <w:rPr>
+          <w:rFonts w:ascii="Consolas" w:hAnsi="Consolas"/>
+          <w:color w:val="003399"/>
+          <w:sz w:val="20"/>
+        </w:rPr>
+        <w:t>docker.sock</w:t>
+      </w:r>
+      <w:proofErr w:type="spellEnd"/>
+      <w:r>
+        <w:rPr>
+          <w:rFonts w:ascii="Consolas" w:hAnsi="Consolas"/>
+          <w:color w:val="003399"/>
+          <w:sz w:val="20"/>
+        </w:rPr>
+        <w:t xml:space="preserve"> ^</w:t>
       </w:r>
       <w:r>
         <w:rPr>
@@ -142,8 +213,207 @@
           <w:sz w:val="20"/>
         </w:rPr>
         <w:br/>
-        <w:t xml:space="preserve">     gitlab/gitlab-runner:latest</w:t>
+        <w:t xml:space="preserve">     </w:t>
       </w:r>
+      <w:proofErr w:type="spellStart"/>
+      <w:r>
+        <w:rPr>
+          <w:rFonts w:ascii="Consolas" w:hAnsi="Consolas"/>
+          <w:color w:val="003399"/>
+          <w:sz w:val="20"/>
+        </w:rPr>
+        <w:t>gitlab</w:t>
+      </w:r>
+      <w:proofErr w:type="spellEnd"/>
+      <w:r>
+        <w:rPr>
+          <w:rFonts w:ascii="Consolas" w:hAnsi="Consolas"/>
+          <w:color w:val="003399"/>
+          <w:sz w:val="20"/>
+        </w:rPr>
+        <w:t>/</w:t>
+      </w:r>
+      <w:proofErr w:type="spellStart"/>
+      <w:r>
+        <w:rPr>
+          <w:rFonts w:ascii="Consolas" w:hAnsi="Consolas"/>
+          <w:color w:val="003399"/>
+          <w:sz w:val="20"/>
+        </w:rPr>
+        <w:t>gitlab-</w:t>
+      </w:r>
+      <w:proofErr w:type="gramStart"/>
+      <w:r>
+        <w:rPr>
+          <w:rFonts w:ascii="Consolas" w:hAnsi="Consolas"/>
+          <w:color w:val="003399"/>
+          <w:sz w:val="20"/>
+        </w:rPr>
+        <w:t>runner:latest</w:t>
+      </w:r>
+      <w:proofErr w:type="spellEnd"/>
+      <w:proofErr w:type="gramEnd"/>
+    </w:p>
+    <w:p>
+      <w:pPr>
+        <w:rPr>
+          <w:rFonts w:ascii="Consolas" w:hAnsi="Consolas"/>
+          <w:color w:val="003399"/>
+          <w:sz w:val="20"/>
+        </w:rPr>
+      </w:pPr>
+    </w:p>
+    <w:p>
+      <w:pPr>
+        <w:rPr>
+          <w:rFonts w:ascii="Consolas" w:hAnsi="Consolas"/>
+          <w:color w:val="003399"/>
+          <w:sz w:val="20"/>
+        </w:rPr>
+      </w:pPr>
+    </w:p>
+    <w:p>
+      <w:pPr>
+        <w:rPr>
+          <w:rFonts w:ascii="Consolas" w:hAnsi="Consolas"/>
+          <w:color w:val="003399"/>
+          <w:sz w:val="20"/>
+        </w:rPr>
+      </w:pPr>
+    </w:p>
+    <w:p>
+      <w:pPr>
+        <w:rPr>
+          <w:rFonts w:ascii="Consolas" w:hAnsi="Consolas"/>
+          <w:color w:val="003399"/>
+          <w:sz w:val="20"/>
+        </w:rPr>
+      </w:pPr>
+      <w:r>
+        <w:rPr>
+          <w:rFonts w:ascii="Consolas" w:hAnsi="Consolas"/>
+          <w:color w:val="003399"/>
+          <w:sz w:val="20"/>
+        </w:rPr>
+        <w:lastRenderedPageBreak/>
+        <w:t xml:space="preserve">== Use the below for current setup of docker desktop </w:t>
+      </w:r>
+    </w:p>
+    <w:p>
+      <w:pPr>
+        <w:rPr>
+          <w:rFonts w:ascii="Consolas" w:hAnsi="Consolas"/>
+          <w:color w:val="003399"/>
+          <w:sz w:val="20"/>
+        </w:rPr>
+      </w:pPr>
+      <w:r>
+        <w:rPr>
+          <w:rFonts w:ascii="Consolas" w:hAnsi="Consolas"/>
+          <w:color w:val="003399"/>
+          <w:sz w:val="20"/>
+        </w:rPr>
+        <w:t xml:space="preserve">   docker run -d --name </w:t>
+      </w:r>
+      <w:proofErr w:type="spellStart"/>
+      <w:r>
+        <w:rPr>
+          <w:rFonts w:ascii="Consolas" w:hAnsi="Consolas"/>
+          <w:color w:val="003399"/>
+          <w:sz w:val="20"/>
+        </w:rPr>
+        <w:t>gitlab</w:t>
+      </w:r>
+      <w:proofErr w:type="spellEnd"/>
+      <w:r>
+        <w:rPr>
+          <w:rFonts w:ascii="Consolas" w:hAnsi="Consolas"/>
+          <w:color w:val="003399"/>
+          <w:sz w:val="20"/>
+        </w:rPr>
+        <w:t>-runner --restart always ^</w:t>
+      </w:r>
+      <w:r>
+        <w:rPr>
+          <w:rFonts w:ascii="Consolas" w:hAnsi="Consolas"/>
+          <w:color w:val="003399"/>
+          <w:sz w:val="20"/>
+        </w:rPr>
+        <w:br/>
+        <w:t xml:space="preserve">     -v C:\gitlab-runner:/etc/gitlab-runner ^</w:t>
+      </w:r>
+      <w:r>
+        <w:rPr>
+          <w:rFonts w:ascii="Consolas" w:hAnsi="Consolas"/>
+          <w:color w:val="003399"/>
+          <w:sz w:val="20"/>
+        </w:rPr>
+        <w:br/>
+        <w:t xml:space="preserve">     </w:t>
+      </w:r>
+      <w:r>
+        <w:rPr>
+          <w:rFonts w:ascii="Consolas" w:hAnsi="Consolas"/>
+          <w:color w:val="003399"/>
+          <w:sz w:val="20"/>
+        </w:rPr>
+        <w:t xml:space="preserve">-e DOCKER_HOST=tcp://host.docker.internal:2375 </w:t>
+      </w:r>
+      <w:r>
+        <w:rPr>
+          <w:rFonts w:ascii="Consolas" w:hAnsi="Consolas"/>
+          <w:color w:val="003399"/>
+          <w:sz w:val="20"/>
+        </w:rPr>
+        <w:t>^</w:t>
+      </w:r>
+      <w:r>
+        <w:rPr>
+          <w:rFonts w:ascii="Consolas" w:hAnsi="Consolas"/>
+          <w:color w:val="003399"/>
+          <w:sz w:val="20"/>
+        </w:rPr>
+        <w:br/>
+        <w:t xml:space="preserve">     </w:t>
+      </w:r>
+      <w:proofErr w:type="spellStart"/>
+      <w:r>
+        <w:rPr>
+          <w:rFonts w:ascii="Consolas" w:hAnsi="Consolas"/>
+          <w:color w:val="003399"/>
+          <w:sz w:val="20"/>
+        </w:rPr>
+        <w:t>gitlab</w:t>
+      </w:r>
+      <w:proofErr w:type="spellEnd"/>
+      <w:r>
+        <w:rPr>
+          <w:rFonts w:ascii="Consolas" w:hAnsi="Consolas"/>
+          <w:color w:val="003399"/>
+          <w:sz w:val="20"/>
+        </w:rPr>
+        <w:t>/</w:t>
+      </w:r>
+      <w:proofErr w:type="spellStart"/>
+      <w:r>
+        <w:rPr>
+          <w:rFonts w:ascii="Consolas" w:hAnsi="Consolas"/>
+          <w:color w:val="003399"/>
+          <w:sz w:val="20"/>
+        </w:rPr>
+        <w:t>gitlab-</w:t>
+      </w:r>
+      <w:proofErr w:type="gramStart"/>
+      <w:r>
+        <w:rPr>
+          <w:rFonts w:ascii="Consolas" w:hAnsi="Consolas"/>
+          <w:color w:val="003399"/>
+          <w:sz w:val="20"/>
+        </w:rPr>
+        <w:t>runner:latest</w:t>
+      </w:r>
+      <w:proofErr w:type="spellEnd"/>
+      <w:proofErr w:type="gramEnd"/>
     </w:p>
     <w:p>
       <w:r>
@@ -157,7 +427,6 @@
         <w:pStyle w:val="Heading1"/>
       </w:pPr>
       <w:r>
-        <w:lastRenderedPageBreak/>
         <w:t>3.</w:t>
       </w:r>
       <w:r>
@@ -215,6 +484,9 @@
         <w:pStyle w:val="Heading1"/>
       </w:pPr>
       <w:r>
+        <w:rPr>
+          <w:noProof/>
+        </w:rPr>
         <w:drawing>
           <wp:inline distT="0" distB="0" distL="0" distR="0" wp14:anchorId="316D00DD" wp14:editId="3DC6FAD2">
             <wp:extent cx="4930567" cy="396274"/>
@@ -255,7 +527,11 @@
     <w:p/>
     <w:p>
       <w:r>
-        <w:t xml:space="preserve">Root@1bb15ba:/#  </w:t>
+        <w:t>Root@1bb15ba:/</w:t>
+      </w:r>
+      <w:proofErr w:type="gramStart"/>
+      <w:r>
+        <w:t xml:space="preserve">#  </w:t>
       </w:r>
       <w:proofErr w:type="spellStart"/>
       <w:r>
@@ -268,6 +544,7 @@
         <w:t>gitlab</w:t>
       </w:r>
       <w:proofErr w:type="spellEnd"/>
+      <w:proofErr w:type="gramEnd"/>
       <w:r>
         <w:rPr>
           <w:b/>
@@ -275,14 +552,28 @@
           <w:i/>
           <w:iCs/>
         </w:rPr>
-        <w:t>-runner  register</w:t>
+        <w:t>-</w:t>
       </w:r>
+      <w:proofErr w:type="gramStart"/>
+      <w:r>
+        <w:rPr>
+          <w:b/>
+          <w:bCs/>
+          <w:i/>
+          <w:iCs/>
+        </w:rPr>
+        <w:t>runner  register</w:t>
+      </w:r>
+      <w:proofErr w:type="gramEnd"/>
     </w:p>
     <w:p>
       <w:pPr>
         <w:pStyle w:val="Heading1"/>
       </w:pPr>
       <w:r>
+        <w:rPr>
+          <w:noProof/>
+        </w:rPr>
         <w:drawing>
           <wp:inline distT="0" distB="0" distL="0" distR="0" wp14:anchorId="3E6F07E0" wp14:editId="302A52B0">
             <wp:extent cx="5486400" cy="1308735"/>
@@ -344,7 +635,15 @@
         <w:pStyle w:val="Heading1"/>
       </w:pPr>
       <w:r>
-        <w:t>5. Use the Runner in Your .gitlab-ci.yml</w:t>
+        <w:t xml:space="preserve">5. Use the Runner in </w:t>
+      </w:r>
+      <w:proofErr w:type="gramStart"/>
+      <w:r>
+        <w:t>Your .</w:t>
+      </w:r>
+      <w:proofErr w:type="gramEnd"/>
+      <w:r>
+        <w:t>gitlab-ci.yml</w:t>
       </w:r>
     </w:p>
     <w:p>
@@ -359,6 +658,7 @@
           <w:color w:val="003399"/>
           <w:sz w:val="20"/>
         </w:rPr>
+        <w:lastRenderedPageBreak/>
         <w:t>stages:</w:t>
       </w:r>
       <w:r>
@@ -461,7 +761,6 @@
           </w:tcPr>
           <w:p>
             <w:r>
-              <w:lastRenderedPageBreak/>
               <w:t>Pull runner image</w:t>
             </w:r>
           </w:p>
@@ -472,8 +771,13 @@
           </w:tcPr>
           <w:p>
             <w:r>
-              <w:t>docker pull gitlab/gitlab-runner:latest</w:t>
+              <w:t>docker pull gitlab/gitlab-</w:t>
             </w:r>
+            <w:proofErr w:type="gramStart"/>
+            <w:r>
+              <w:t>runner:latest</w:t>
+            </w:r>
+            <w:proofErr w:type="gramEnd"/>
           </w:p>
         </w:tc>
       </w:tr>
@@ -575,9 +879,14 @@
       </w:r>
       <w:r>
         <w:br/>
-        <w:t>- A complete .</w:t>
+        <w:t xml:space="preserve">- A </w:t>
+      </w:r>
+      <w:proofErr w:type="gramStart"/>
+      <w:r>
+        <w:t>complete .</w:t>
       </w:r>
       <w:proofErr w:type="spellStart"/>
+      <w:proofErr w:type="gramEnd"/>
       <w:r>
         <w:t>gitlab-ci.yml</w:t>
       </w:r>
@@ -616,7 +925,15 @@
     </w:p>
     <w:p>
       <w:r>
-        <w:t>“localhost” will not work , if configured as “</w:t>
+        <w:t xml:space="preserve">“localhost” will not </w:t>
+      </w:r>
+      <w:proofErr w:type="gramStart"/>
+      <w:r>
+        <w:t>work ,</w:t>
+      </w:r>
+      <w:proofErr w:type="gramEnd"/>
+      <w:r>
+        <w:t xml:space="preserve"> if configured as “</w:t>
       </w:r>
       <w:proofErr w:type="spellStart"/>
       <w:r>
@@ -649,8 +966,13 @@
         <w:t>wndows</w:t>
       </w:r>
       <w:proofErr w:type="spellEnd"/>
+      <w:proofErr w:type="gramStart"/>
       <w:r>
-        <w:t xml:space="preserve">) , </w:t>
+        <w:t>) ,</w:t>
+      </w:r>
+      <w:proofErr w:type="gramEnd"/>
+      <w:r>
+        <w:t xml:space="preserve"> </w:t>
       </w:r>
       <w:proofErr w:type="spellStart"/>
       <w:r>
@@ -671,6 +993,10 @@
     </w:p>
     <w:p>
       <w:r>
+        <w:rPr>
+          <w:noProof/>
+        </w:rPr>
+        <w:lastRenderedPageBreak/>
         <w:drawing>
           <wp:inline distT="0" distB="0" distL="0" distR="0" wp14:anchorId="7990F868" wp14:editId="1BDDFC60">
             <wp:extent cx="5486400" cy="1348740"/>
@@ -723,7 +1049,9 @@
     </w:p>
     <w:p>
       <w:r>
-        <w:lastRenderedPageBreak/>
+        <w:rPr>
+          <w:noProof/>
+        </w:rPr>
         <w:drawing>
           <wp:inline distT="0" distB="0" distL="0" distR="0" wp14:anchorId="02DCDBF5" wp14:editId="6DEF0278">
             <wp:extent cx="5382376" cy="1914792"/>
@@ -763,6 +1091,9 @@
     </w:p>
     <w:p>
       <w:r>
+        <w:rPr>
+          <w:noProof/>
+        </w:rPr>
         <w:drawing>
           <wp:inline distT="0" distB="0" distL="0" distR="0" wp14:anchorId="73659D2A" wp14:editId="633748D3">
             <wp:extent cx="5486400" cy="1550670"/>
@@ -815,6 +1146,9 @@
     </w:p>
     <w:p>
       <w:r>
+        <w:rPr>
+          <w:noProof/>
+        </w:rPr>
         <w:drawing>
           <wp:inline distT="0" distB="0" distL="0" distR="0" wp14:anchorId="4C990596" wp14:editId="698F4C9D">
             <wp:extent cx="5486400" cy="516255"/>
@@ -1668,7 +2002,6 @@
   <w:style w:type="character" w:default="1" w:styleId="DefaultParagraphFont">
     <w:name w:val="Default Paragraph Font"/>
     <w:uiPriority w:val="1"/>
-    <w:semiHidden/>
     <w:unhideWhenUsed/>
   </w:style>
   <w:style w:type="table" w:default="1" w:styleId="TableNormal">

</xml_diff>